<commit_message>
Add InitialValue parameter to InsertTableColumn command
</commit_message>
<xml_diff>
--- a/doc/UserManual/Word/60_Command_InsertTableColumn.docx
+++ b/doc/UserManual/Word/60_Command_InsertTableColumn.docx
@@ -58,13 +58,16 @@
         <w:t xml:space="preserve">Version </w:t>
       </w:r>
       <w:r>
-        <w:t>10</w:t>
+        <w:t>1</w:t>
+      </w:r>
+      <w:r>
+        <w:t>1</w:t>
       </w:r>
       <w:r>
         <w:t>.</w:t>
       </w:r>
       <w:r>
-        <w:t>30</w:t>
+        <w:t>00</w:t>
       </w:r>
       <w:r>
         <w:t>.0</w:t>
@@ -79,7 +82,7 @@
         <w:t>1</w:t>
       </w:r>
       <w:r>
-        <w:t>4</w:t>
+        <w:t>5</w:t>
       </w:r>
       <w:r>
         <w:t>-</w:t>
@@ -88,13 +91,13 @@
         <w:t>0</w:t>
       </w:r>
       <w:r>
-        <w:t>6</w:t>
+        <w:t>3</w:t>
       </w:r>
       <w:r>
         <w:t>-</w:t>
       </w:r>
       <w:r>
-        <w:t>08</w:t>
+        <w:t>17</w:t>
       </w:r>
     </w:p>
     <w:p>
@@ -179,19 +182,7 @@
         <w:t xml:space="preserve"> </w:t>
       </w:r>
       <w:r>
-        <w:t xml:space="preserve">In the future the command will allow setting values in the inserted </w:t>
-      </w:r>
-      <w:r>
-        <w:t>column</w:t>
-      </w:r>
-      <w:r>
-        <w:t xml:space="preserve"> (</w:t>
-      </w:r>
-      <w:r>
-        <w:t xml:space="preserve">in the interim, </w:t>
-      </w:r>
-      <w:r>
-        <w:t xml:space="preserve">use the </w:t>
+        <w:t xml:space="preserve">An initial value can be set or use the </w:t>
       </w:r>
       <w:proofErr w:type="spellStart"/>
       <w:proofErr w:type="gramStart"/>
@@ -219,13 +210,19 @@
         <w:t xml:space="preserve"> command</w:t>
       </w:r>
       <w:r>
-        <w:t xml:space="preserve"> to assign values to the row </w:t>
+        <w:t xml:space="preserve"> to </w:t>
+      </w:r>
+      <w:r>
+        <w:t xml:space="preserve">set </w:t>
+      </w:r>
+      <w:r>
+        <w:t xml:space="preserve">values </w:t>
       </w:r>
       <w:r>
         <w:t>after inserting</w:t>
       </w:r>
       <w:r>
-        <w:t>)</w:t>
+        <w:t xml:space="preserve"> the column</w:t>
       </w:r>
       <w:r>
         <w:t>.</w:t>
@@ -272,9 +269,9 @@
         </w:rPr>
         <w:drawing>
           <wp:inline distT="0" distB="0" distL="0" distR="0">
-            <wp:extent cx="5943600" cy="3588385"/>
-            <wp:effectExtent l="0" t="0" r="0" b="0"/>
-            <wp:docPr id="2" name="Picture 2"/>
+            <wp:extent cx="5943600" cy="3326130"/>
+            <wp:effectExtent l="0" t="0" r="0" b="7620"/>
+            <wp:docPr id="1" name="Picture 1"/>
             <wp:cNvGraphicFramePr>
               <a:graphicFrameLocks xmlns:a="http://schemas.openxmlformats.org/drawingml/2006/main" noChangeAspect="1"/>
             </wp:cNvGraphicFramePr>
@@ -282,7 +279,7 @@
               <a:graphicData uri="http://schemas.openxmlformats.org/drawingml/2006/picture">
                 <pic:pic xmlns:pic="http://schemas.openxmlformats.org/drawingml/2006/picture">
                   <pic:nvPicPr>
-                    <pic:cNvPr id="2" name="command_InsertTableColumn.png"/>
+                    <pic:cNvPr id="1" name="command_InsertTableColumn.png"/>
                     <pic:cNvPicPr/>
                   </pic:nvPicPr>
                   <pic:blipFill>
@@ -300,7 +297,7 @@
                   <pic:spPr>
                     <a:xfrm>
                       <a:off x="0" y="0"/>
-                      <a:ext cx="5943600" cy="3588385"/>
+                      <a:ext cx="5943600" cy="3326130"/>
                     </a:xfrm>
                     <a:prstGeom prst="rect">
                       <a:avLst/>
@@ -368,8 +365,6 @@
       </w:r>
     </w:p>
     <w:p>
-      <w:bookmarkStart w:id="1" w:name="_GoBack"/>
-      <w:bookmarkEnd w:id="1"/>
       <w:r>
         <w:lastRenderedPageBreak/>
         <w:t>The command syntax is as follows:</w:t>
@@ -844,6 +839,87 @@
                 <w:rStyle w:val="RTiSWDocLiteralText"/>
               </w:rPr>
               <w:t>String</w:t>
+            </w:r>
+          </w:p>
+        </w:tc>
+      </w:tr>
+      <w:tr>
+        <w:trPr>
+          <w:jc w:val="center"/>
+        </w:trPr>
+        <w:tc>
+          <w:tcPr>
+            <w:tcW w:w="2197" w:type="dxa"/>
+          </w:tcPr>
+          <w:p>
+            <w:pPr>
+              <w:rPr>
+                <w:rStyle w:val="RTiSWDocLiteralText"/>
+              </w:rPr>
+            </w:pPr>
+            <w:proofErr w:type="spellStart"/>
+            <w:r>
+              <w:rPr>
+                <w:rStyle w:val="RTiSWDocLiteralText"/>
+              </w:rPr>
+              <w:t>InitialValue</w:t>
+            </w:r>
+            <w:proofErr w:type="spellEnd"/>
+          </w:p>
+        </w:tc>
+        <w:tc>
+          <w:tcPr>
+            <w:tcW w:w="5045" w:type="dxa"/>
+          </w:tcPr>
+          <w:p>
+            <w:r>
+              <w:t xml:space="preserve">The initial data value to set for the column.  For a date/time column use the format </w:t>
+            </w:r>
+            <w:r>
+              <w:rPr>
+                <w:rStyle w:val="RTiSWDocLiteralText"/>
+              </w:rPr>
+              <w:t xml:space="preserve">YYYY-MM-DD </w:t>
+            </w:r>
+            <w:proofErr w:type="spellStart"/>
+            <w:r>
+              <w:rPr>
+                <w:rStyle w:val="RTiSWDocLiteralText"/>
+              </w:rPr>
+              <w:t>hh:mm</w:t>
+            </w:r>
+            <w:proofErr w:type="spellEnd"/>
+            <w:r>
+              <w:t xml:space="preserve"> or </w:t>
+            </w:r>
+            <w:r>
+              <w:rPr>
+                <w:rStyle w:val="RTiSWDocLiteralText"/>
+              </w:rPr>
+              <w:t xml:space="preserve">MM/DD/YYYY </w:t>
+            </w:r>
+            <w:proofErr w:type="spellStart"/>
+            <w:r>
+              <w:rPr>
+                <w:rStyle w:val="RTiSWDocLiteralText"/>
+              </w:rPr>
+              <w:t>hh:mm</w:t>
+            </w:r>
+            <w:proofErr w:type="spellEnd"/>
+            <w:r>
+              <w:t>.</w:t>
+            </w:r>
+            <w:bookmarkStart w:id="1" w:name="_GoBack"/>
+            <w:bookmarkEnd w:id="1"/>
+          </w:p>
+        </w:tc>
+        <w:tc>
+          <w:tcPr>
+            <w:tcW w:w="2108" w:type="dxa"/>
+          </w:tcPr>
+          <w:p>
+            <w:r>
+              <w:t>null</w:t>
             </w:r>
           </w:p>
         </w:tc>
@@ -2464,19 +2540,12 @@
     <w:tblPr>
       <w:tblStyleRowBandSize w:val="1"/>
       <w:tblStyleColBandSize w:val="1"/>
-      <w:tblInd w:w="0" w:type="dxa"/>
       <w:tblBorders>
         <w:top w:val="single" w:sz="8" w:space="0" w:color="000000" w:themeColor="text1"/>
         <w:left w:val="single" w:sz="8" w:space="0" w:color="000000" w:themeColor="text1"/>
         <w:bottom w:val="single" w:sz="8" w:space="0" w:color="000000" w:themeColor="text1"/>
         <w:right w:val="single" w:sz="8" w:space="0" w:color="000000" w:themeColor="text1"/>
       </w:tblBorders>
-      <w:tblCellMar>
-        <w:top w:w="0" w:type="dxa"/>
-        <w:left w:w="108" w:type="dxa"/>
-        <w:bottom w:w="0" w:type="dxa"/>
-        <w:right w:w="108" w:type="dxa"/>
-      </w:tblCellMar>
     </w:tblPr>
     <w:tblStylePr w:type="firstRow">
       <w:pPr>

</xml_diff>